<commit_message>
18: Table Renderer - bottom and upper border not rendered when cell goes through multiple pages
</commit_message>
<xml_diff>
--- a/Source/Samples/Tables/TableWithParagraphsXXL.docx
+++ b/Source/Samples/Tables/TableWithParagraphsXXL.docx
@@ -5,25 +5,27 @@
     <w:tbl>
       <w:tblPr>
         <w:tblStyle w:val="TableGrid"/>
-        <w:tblW w:w="3224" w:type="pct"/>
+        <w:tblW w:w="0" w:type="auto"/>
         <w:tblLook w:val="04A0" w:firstRow="1" w:lastRow="0" w:firstColumn="1" w:lastColumn="0" w:noHBand="0" w:noVBand="1"/>
       </w:tblPr>
       <w:tblGrid>
-        <w:gridCol w:w="1227"/>
-        <w:gridCol w:w="703"/>
-        <w:gridCol w:w="424"/>
-        <w:gridCol w:w="980"/>
-        <w:gridCol w:w="1228"/>
-        <w:gridCol w:w="1282"/>
+        <w:gridCol w:w="3681"/>
       </w:tblGrid>
       <w:tr>
         <w:trPr>
-          <w:trHeight w:val="2089"/>
+          <w:trHeight w:val="10622"/>
         </w:trPr>
         <w:tc>
           <w:tcPr>
-            <w:tcW w:w="1227" w:type="dxa"/>
-            <w:vMerge w:val="restart"/>
+            <w:tcW w:w="3681" w:type="dxa"/>
+          </w:tcPr>
+          <w:p/>
+        </w:tc>
+      </w:tr>
+      <w:tr>
+        <w:tc>
+          <w:tcPr>
+            <w:tcW w:w="3681" w:type="dxa"/>
           </w:tcPr>
           <w:p>
             <w:pPr>
@@ -34,8 +36,6 @@
             <w:r>
               <w:rPr>
                 <w:rStyle w:val="Strong"/>
-                <w:b w:val="0"/>
-                <w:bCs w:val="0"/>
                 <w:lang w:val="en-US"/>
               </w:rPr>
               <w:t>Lorem Ipsum</w:t>
@@ -44,126 +44,22 @@
               <w:rPr>
                 <w:lang w:val="en-US"/>
               </w:rPr>
-              <w:t xml:space="preserve"> is simply dummy text of the printing and typesetting industry. Lorem Ipsum has been</w:t>
+              <w:t xml:space="preserve"> is simply dummy text of the printing and typesetting industry. Lorem Ipsum has been the industry's standard dummy text ever since the 1500s, when an unknown printer took a galley of type and scrambled it to make a type specimen book. It has survived not only five centuries, but also the leap into electronic typesetting, remaining essentially unchanged. It was popularised in the 1960s with the release of Letraset sheets containing Lorem Ipsum </w:t>
             </w:r>
-          </w:p>
-        </w:tc>
-        <w:tc>
-          <w:tcPr>
-            <w:tcW w:w="1127" w:type="dxa"/>
-            <w:gridSpan w:val="2"/>
-          </w:tcPr>
-          <w:p>
-            <w:pPr>
-              <w:ind w:right="43"/>
-              <w:rPr>
-                <w:lang w:val="en-US"/>
-              </w:rPr>
-            </w:pPr>
             <w:r>
               <w:rPr>
                 <w:lang w:val="en-US"/>
               </w:rPr>
-              <w:t>the industry's standard dummy text ever since the 1500s,</w:t>
-            </w:r>
-          </w:p>
-        </w:tc>
-        <w:tc>
-          <w:tcPr>
-            <w:tcW w:w="980" w:type="dxa"/>
-            <w:vMerge w:val="restart"/>
-          </w:tcPr>
-          <w:p>
-            <w:pPr>
-              <w:ind w:left="177" w:hanging="107"/>
-              <w:rPr>
-                <w:lang w:val="en-US"/>
-              </w:rPr>
-            </w:pPr>
-            <w:r>
-              <w:rPr>
-                <w:lang w:val="en-US"/>
-              </w:rPr>
-              <w:t>dummy text ever since the 1500s, when</w:t>
-            </w:r>
-          </w:p>
-        </w:tc>
-        <w:tc>
-          <w:tcPr>
-            <w:tcW w:w="1228" w:type="dxa"/>
-            <w:vMerge w:val="restart"/>
-          </w:tcPr>
-          <w:p>
-            <w:pPr>
-              <w:rPr>
-                <w:lang w:val="en-US"/>
-              </w:rPr>
-            </w:pPr>
-            <w:r>
-              <w:rPr>
-                <w:lang w:val="en-US"/>
-              </w:rPr>
-              <w:t>an unknown printer took a galley of type and scrambled it to make a type specimen</w:t>
-            </w:r>
-          </w:p>
-        </w:tc>
-        <w:tc>
-          <w:tcPr>
-            <w:tcW w:w="1282" w:type="dxa"/>
-            <w:vMerge w:val="restart"/>
-          </w:tcPr>
-          <w:p>
-            <w:pPr>
-              <w:jc w:val="both"/>
-              <w:rPr>
-                <w:lang w:val="en-US"/>
-              </w:rPr>
-            </w:pPr>
-            <w:r>
-              <w:rPr>
-                <w:lang w:val="en-US"/>
-              </w:rPr>
-              <w:t xml:space="preserve">specimen book. It has survived not only five centuries, but also the leap into electronic typesetting, remaining essentially unchanged. It was </w:t>
-            </w:r>
-            <w:proofErr w:type="spellStart"/>
-            <w:r>
-              <w:rPr>
-                <w:lang w:val="en-US"/>
-              </w:rPr>
-              <w:t>popularised</w:t>
-            </w:r>
-            <w:proofErr w:type="spellEnd"/>
-            <w:r>
-              <w:rPr>
-                <w:lang w:val="en-US"/>
-              </w:rPr>
-              <w:t xml:space="preserve"> in the 1960s with the release of </w:t>
-            </w:r>
-            <w:proofErr w:type="spellStart"/>
-            <w:r>
-              <w:rPr>
-                <w:lang w:val="en-US"/>
-              </w:rPr>
-              <w:t>Letraset</w:t>
-            </w:r>
-            <w:proofErr w:type="spellEnd"/>
-            <w:r>
-              <w:rPr>
-                <w:lang w:val="en-US"/>
-              </w:rPr>
-              <w:t xml:space="preserve"> sheets containing</w:t>
+              <w:lastRenderedPageBreak/>
+              <w:t>passages, and more recently with desktop publishing software like Aldus PageMaker including versions of Lorem Ipsum.</w:t>
             </w:r>
           </w:p>
         </w:tc>
       </w:tr>
       <w:tr>
-        <w:trPr>
-          <w:trHeight w:val="2089"/>
-        </w:trPr>
         <w:tc>
           <w:tcPr>
-            <w:tcW w:w="1227" w:type="dxa"/>
-            <w:vMerge/>
+            <w:tcW w:w="3681" w:type="dxa"/>
           </w:tcPr>
           <w:p>
             <w:pPr>
@@ -174,358 +70,29 @@
                 <w:lang w:val="en-US"/>
               </w:rPr>
             </w:pPr>
-          </w:p>
-        </w:tc>
-        <w:tc>
-          <w:tcPr>
-            <w:tcW w:w="1127" w:type="dxa"/>
-            <w:gridSpan w:val="2"/>
-          </w:tcPr>
-          <w:p>
-            <w:pPr>
-              <w:ind w:right="43"/>
-              <w:rPr>
-                <w:lang w:val="en-US"/>
-              </w:rPr>
-            </w:pPr>
-          </w:p>
-        </w:tc>
-        <w:tc>
-          <w:tcPr>
-            <w:tcW w:w="980" w:type="dxa"/>
-            <w:vMerge/>
-          </w:tcPr>
-          <w:p>
-            <w:pPr>
-              <w:ind w:left="177" w:hanging="107"/>
-              <w:rPr>
-                <w:lang w:val="en-US"/>
-              </w:rPr>
-            </w:pPr>
-          </w:p>
-        </w:tc>
-        <w:tc>
-          <w:tcPr>
-            <w:tcW w:w="1228" w:type="dxa"/>
-            <w:vMerge/>
-          </w:tcPr>
-          <w:p>
-            <w:pPr>
-              <w:rPr>
-                <w:lang w:val="en-US"/>
-              </w:rPr>
-            </w:pPr>
-          </w:p>
-        </w:tc>
-        <w:tc>
-          <w:tcPr>
-            <w:tcW w:w="1282" w:type="dxa"/>
-            <w:vMerge/>
-          </w:tcPr>
-          <w:p>
-            <w:pPr>
-              <w:jc w:val="both"/>
-              <w:rPr>
-                <w:lang w:val="en-US"/>
-              </w:rPr>
-            </w:pPr>
-          </w:p>
-        </w:tc>
-      </w:tr>
-      <w:tr>
-        <w:trPr>
-          <w:trHeight w:val="2089"/>
-        </w:trPr>
-        <w:tc>
-          <w:tcPr>
-            <w:tcW w:w="1227" w:type="dxa"/>
-            <w:vMerge/>
-          </w:tcPr>
-          <w:p>
-            <w:pPr>
+            <w:r>
               <w:rPr>
                 <w:rStyle w:val="Strong"/>
                 <w:b w:val="0"/>
                 <w:bCs w:val="0"/>
                 <w:lang w:val="en-US"/>
               </w:rPr>
-            </w:pPr>
-          </w:p>
-        </w:tc>
-        <w:tc>
-          <w:tcPr>
-            <w:tcW w:w="1127" w:type="dxa"/>
-            <w:gridSpan w:val="2"/>
-          </w:tcPr>
-          <w:p>
-            <w:pPr>
-              <w:ind w:right="43"/>
+              <w:lastRenderedPageBreak/>
+              <w:t>Some ot</w:t>
+            </w:r>
+            <w:r>
               <w:rPr>
+                <w:rStyle w:val="Strong"/>
+                <w:b w:val="0"/>
+                <w:bCs w:val="0"/>
                 <w:lang w:val="en-US"/>
               </w:rPr>
-            </w:pPr>
-          </w:p>
-        </w:tc>
-        <w:tc>
-          <w:tcPr>
-            <w:tcW w:w="980" w:type="dxa"/>
-            <w:vMerge/>
-          </w:tcPr>
-          <w:p>
-            <w:pPr>
-              <w:ind w:left="177" w:hanging="107"/>
-              <w:rPr>
-                <w:lang w:val="en-US"/>
-              </w:rPr>
-            </w:pPr>
-          </w:p>
-        </w:tc>
-        <w:tc>
-          <w:tcPr>
-            <w:tcW w:w="1228" w:type="dxa"/>
-            <w:vMerge/>
-          </w:tcPr>
-          <w:p>
-            <w:pPr>
-              <w:rPr>
-                <w:lang w:val="en-US"/>
-              </w:rPr>
-            </w:pPr>
-          </w:p>
-        </w:tc>
-        <w:tc>
-          <w:tcPr>
-            <w:tcW w:w="1282" w:type="dxa"/>
-            <w:vMerge/>
-          </w:tcPr>
-          <w:p>
-            <w:pPr>
-              <w:jc w:val="both"/>
-              <w:rPr>
-                <w:lang w:val="en-US"/>
-              </w:rPr>
-            </w:pPr>
-          </w:p>
-        </w:tc>
-      </w:tr>
-      <w:tr>
-        <w:trPr>
-          <w:trHeight w:val="839"/>
-        </w:trPr>
-        <w:tc>
-          <w:tcPr>
-            <w:tcW w:w="1227" w:type="dxa"/>
-            <w:vMerge/>
-          </w:tcPr>
-          <w:p>
-            <w:pPr>
-              <w:rPr>
-                <w:lang w:val="en-US"/>
-              </w:rPr>
-            </w:pPr>
-          </w:p>
-        </w:tc>
-        <w:tc>
-          <w:tcPr>
-            <w:tcW w:w="1127" w:type="dxa"/>
-            <w:gridSpan w:val="2"/>
-          </w:tcPr>
-          <w:p>
-            <w:pPr>
-              <w:rPr>
-                <w:lang w:val="en-US"/>
-              </w:rPr>
-            </w:pPr>
-            <w:r>
-              <w:rPr>
-                <w:lang w:val="en-US"/>
-              </w:rPr>
-              <w:t>the industry's standard</w:t>
+              <w:t>her text</w:t>
             </w:r>
-          </w:p>
-        </w:tc>
-        <w:tc>
-          <w:tcPr>
-            <w:tcW w:w="980" w:type="dxa"/>
-            <w:vMerge/>
-          </w:tcPr>
-          <w:p>
-            <w:pPr>
-              <w:rPr>
-                <w:lang w:val="en-US"/>
-              </w:rPr>
-            </w:pPr>
-          </w:p>
-        </w:tc>
-        <w:tc>
-          <w:tcPr>
-            <w:tcW w:w="1228" w:type="dxa"/>
-          </w:tcPr>
-          <w:p>
-            <w:pPr>
-              <w:rPr>
-                <w:lang w:val="en-US"/>
-              </w:rPr>
-            </w:pPr>
-          </w:p>
-        </w:tc>
-        <w:tc>
-          <w:tcPr>
-            <w:tcW w:w="1282" w:type="dxa"/>
-          </w:tcPr>
-          <w:p>
-            <w:pPr>
-              <w:rPr>
-                <w:lang w:val="en-US"/>
-              </w:rPr>
-            </w:pPr>
-          </w:p>
-        </w:tc>
-      </w:tr>
-      <w:tr>
-        <w:tc>
-          <w:tcPr>
-            <w:tcW w:w="2354" w:type="dxa"/>
-            <w:gridSpan w:val="3"/>
-          </w:tcPr>
-          <w:p>
-            <w:pPr>
-              <w:rPr>
-                <w:lang w:val="en-US"/>
-              </w:rPr>
-            </w:pPr>
-          </w:p>
-        </w:tc>
-        <w:tc>
-          <w:tcPr>
-            <w:tcW w:w="980" w:type="dxa"/>
-            <w:vMerge/>
-          </w:tcPr>
-          <w:p>
-            <w:pPr>
-              <w:rPr>
-                <w:lang w:val="en-US"/>
-              </w:rPr>
-            </w:pPr>
-          </w:p>
-        </w:tc>
-        <w:tc>
-          <w:tcPr>
-            <w:tcW w:w="1228" w:type="dxa"/>
-            <w:vMerge w:val="restart"/>
-          </w:tcPr>
-          <w:p>
-            <w:pPr>
-              <w:rPr>
-                <w:lang w:val="en-US"/>
-              </w:rPr>
-            </w:pPr>
-            <w:r>
-              <w:rPr>
-                <w:lang w:val="en-US"/>
-              </w:rPr>
-              <w:t>more recently with desktop publishing software like Aldus PageMaker including versions of Lorem Ipsum.</w:t>
-            </w:r>
-          </w:p>
-          <w:p>
-            <w:pPr>
-              <w:rPr>
-                <w:lang w:val="en-US"/>
-              </w:rPr>
-            </w:pPr>
-          </w:p>
-        </w:tc>
-        <w:tc>
-          <w:tcPr>
-            <w:tcW w:w="1282" w:type="dxa"/>
-          </w:tcPr>
-          <w:p>
-            <w:pPr>
-              <w:rPr>
-                <w:lang w:val="en-US"/>
-              </w:rPr>
-            </w:pPr>
-          </w:p>
-        </w:tc>
-      </w:tr>
-      <w:tr>
-        <w:tc>
-          <w:tcPr>
-            <w:tcW w:w="1227" w:type="dxa"/>
-          </w:tcPr>
-          <w:p>
-            <w:pPr>
-              <w:rPr>
-                <w:lang w:val="en-US"/>
-              </w:rPr>
-            </w:pPr>
-            <w:r>
-              <w:rPr>
-                <w:lang w:val="en-US"/>
-              </w:rPr>
-              <w:t>an unknown printer took a galley of type and scrambled it to make a type Lorem Ipsum passages, and</w:t>
-            </w:r>
-          </w:p>
-        </w:tc>
-        <w:tc>
-          <w:tcPr>
-            <w:tcW w:w="703" w:type="dxa"/>
-          </w:tcPr>
-          <w:p>
-            <w:pPr>
-              <w:rPr>
-                <w:lang w:val="en-US"/>
-              </w:rPr>
-            </w:pPr>
-          </w:p>
-        </w:tc>
-        <w:tc>
-          <w:tcPr>
-            <w:tcW w:w="1404" w:type="dxa"/>
-            <w:gridSpan w:val="2"/>
-          </w:tcPr>
-          <w:p>
-            <w:pPr>
-              <w:rPr>
-                <w:lang w:val="en-US"/>
-              </w:rPr>
-            </w:pPr>
-          </w:p>
-        </w:tc>
-        <w:tc>
-          <w:tcPr>
-            <w:tcW w:w="1228" w:type="dxa"/>
-            <w:vMerge/>
-          </w:tcPr>
-          <w:p>
-            <w:pPr>
-              <w:rPr>
-                <w:lang w:val="en-US"/>
-              </w:rPr>
-            </w:pPr>
-          </w:p>
-        </w:tc>
-        <w:tc>
-          <w:tcPr>
-            <w:tcW w:w="1282" w:type="dxa"/>
-          </w:tcPr>
-          <w:p>
-            <w:pPr>
-              <w:rPr>
-                <w:lang w:val="en-US"/>
-              </w:rPr>
-            </w:pPr>
           </w:p>
         </w:tc>
       </w:tr>
     </w:tbl>
-    <w:p>
-      <w:pPr>
-        <w:rPr>
-          <w:lang w:val="en-US"/>
-        </w:rPr>
-      </w:pPr>
-    </w:p>
     <w:p>
       <w:pPr>
         <w:rPr>
@@ -941,7 +508,7 @@
   <w:style w:type="paragraph" w:default="1" w:styleId="Normal">
     <w:name w:val="Normal"/>
     <w:qFormat/>
-    <w:rsid w:val="00E56CA3"/>
+    <w:rsid w:val="00647C65"/>
   </w:style>
   <w:style w:type="character" w:default="1" w:styleId="DefaultParagraphFont">
     <w:name w:val="Default Paragraph Font"/>

</xml_diff>